<commit_message>
fix template D3 Farmasi
</commit_message>
<xml_diff>
--- a/storage/template/D3_Farmasi.docx
+++ b/storage/template/D3_Farmasi.docx
@@ -110,7 +110,7 @@
           <w:szCs w:val="24"/>
         </w:rPr>
         <mc:AlternateContent>
-          <mc:Choice Requires="wpg">
+          <mc:Choice Requires="wps">
             <w:drawing>
               <wp:anchor distT="0" distB="0" distL="0" distR="0" simplePos="0" relativeHeight="251659264" behindDoc="1" locked="0" layoutInCell="1" hidden="0" allowOverlap="1" wp14:anchorId="0840F694" wp14:editId="3F405040">
                 <wp:simplePos x="0" y="0"/>
@@ -171,47 +171,32 @@
               </wp:anchor>
             </w:drawing>
           </mc:Choice>
-          <mc:Fallback xmlns:sl="http://schemas.openxmlformats.org/schemaLibrary/2006/main" xmlns:a="http://schemas.openxmlformats.org/drawingml/2006/main" xmlns:pic="http://schemas.openxmlformats.org/drawingml/2006/picture" xmlns:c="http://schemas.openxmlformats.org/drawingml/2006/chart" xmlns:lc="http://schemas.openxmlformats.org/drawingml/2006/lockedCanvas" xmlns:dgm="http://schemas.openxmlformats.org/drawingml/2006/diagram">
-            <w:drawing>
-              <wp:anchor allowOverlap="1" behindDoc="1" distB="0" distT="0" distL="0" distR="0" hidden="0" layoutInCell="1" locked="0" relativeHeight="0" simplePos="0">
-                <wp:simplePos x="0" y="0"/>
-                <wp:positionH relativeFrom="page">
-                  <wp:posOffset>627064</wp:posOffset>
-                </wp:positionH>
-                <wp:positionV relativeFrom="page">
-                  <wp:posOffset>222921</wp:posOffset>
-                </wp:positionV>
-                <wp:extent cx="2584450" cy="337185"/>
-                <wp:effectExtent b="0" l="0" r="0" t="0"/>
-                <wp:wrapNone/>
-                <wp:docPr id="52" name="image4.png"/>
-                <a:graphic>
-                  <a:graphicData uri="http://schemas.openxmlformats.org/drawingml/2006/picture">
-                    <pic:pic>
-                      <pic:nvPicPr>
-                        <pic:cNvPr id="0" name="image4.png"/>
-                        <pic:cNvPicPr preferRelativeResize="0"/>
-                      </pic:nvPicPr>
-                      <pic:blipFill>
-                        <a:blip r:embed="rId8"/>
-                        <a:srcRect/>
-                        <a:stretch>
-                          <a:fillRect/>
-                        </a:stretch>
-                      </pic:blipFill>
-                      <pic:spPr>
-                        <a:xfrm>
-                          <a:off x="0" y="0"/>
-                          <a:ext cx="2584450" cy="337185"/>
-                        </a:xfrm>
-                        <a:prstGeom prst="rect"/>
-                        <a:ln/>
-                      </pic:spPr>
-                    </pic:pic>
-                  </a:graphicData>
-                </a:graphic>
-              </wp:anchor>
-            </w:drawing>
+          <mc:Fallback>
+            <w:pict>
+              <v:rect w14:anchorId="0840F694" id="Rectangle 52" o:spid="_x0000_s1026" style="position:absolute;left:0;text-align:left;margin-left:49.4pt;margin-top:17.55pt;width:203.5pt;height:26.55pt;z-index:-251657216;visibility:visible;mso-wrap-style:square;mso-wrap-distance-left:0;mso-wrap-distance-top:0;mso-wrap-distance-right:0;mso-wrap-distance-bottom:0;mso-position-horizontal:absolute;mso-position-horizontal-relative:page;mso-position-vertical:absolute;mso-position-vertical-relative:page;v-text-anchor:top" o:gfxdata="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" filled="f" stroked="f">
+                <v:textbox inset="0,0,0,0">
+                  <w:txbxContent>
+                    <w:p>
+                      <w:pPr>
+                        <w:spacing w:after="0" w:line="275" w:lineRule="auto"/>
+                        <w:jc w:val="center"/>
+                        <w:textDirection w:val="btLr"/>
+                      </w:pPr>
+                      <w:r>
+                        <w:rPr>
+                          <w:rFonts w:ascii="Lustria" w:eastAsia="Lustria" w:hAnsi="Lustria" w:cs="Lustria"/>
+                          <w:b/>
+                          <w:color w:val="000000"/>
+                          <w:sz w:val="18"/>
+                        </w:rPr>
+                        <w:t>YAYASAN BORNEO LESTARI</w:t>
+                      </w:r>
+                    </w:p>
+                  </w:txbxContent>
+                </v:textbox>
+                <w10:wrap anchorx="page" anchory="page"/>
+              </v:rect>
+            </w:pict>
           </mc:Fallback>
         </mc:AlternateContent>
       </w:r>
@@ -394,7 +379,7 @@
           <w:noProof/>
         </w:rPr>
         <mc:AlternateContent>
-          <mc:Choice Requires="wpg">
+          <mc:Choice Requires="wps">
             <w:drawing>
               <wp:anchor distT="0" distB="0" distL="114300" distR="114300" simplePos="0" relativeHeight="251661312" behindDoc="0" locked="0" layoutInCell="1" hidden="0" allowOverlap="1" wp14:anchorId="389C05D7" wp14:editId="5498DB13">
                 <wp:simplePos x="0" y="0"/>
@@ -454,47 +439,31 @@
               </wp:anchor>
             </w:drawing>
           </mc:Choice>
-          <mc:Fallback xmlns:sl="http://schemas.openxmlformats.org/schemaLibrary/2006/main" xmlns:a="http://schemas.openxmlformats.org/drawingml/2006/main" xmlns:pic="http://schemas.openxmlformats.org/drawingml/2006/picture" xmlns:c="http://schemas.openxmlformats.org/drawingml/2006/chart" xmlns:lc="http://schemas.openxmlformats.org/drawingml/2006/lockedCanvas" xmlns:dgm="http://schemas.openxmlformats.org/drawingml/2006/diagram">
-            <w:drawing>
-              <wp:anchor allowOverlap="1" behindDoc="0" distB="0" distT="0" distL="114300" distR="114300" hidden="0" layoutInCell="1" locked="0" relativeHeight="0" simplePos="0">
-                <wp:simplePos x="0" y="0"/>
-                <wp:positionH relativeFrom="page">
-                  <wp:posOffset>1112839</wp:posOffset>
-                </wp:positionH>
-                <wp:positionV relativeFrom="page">
-                  <wp:posOffset>446407</wp:posOffset>
-                </wp:positionV>
-                <wp:extent cx="2051049" cy="598785"/>
-                <wp:effectExtent b="0" l="0" r="0" t="0"/>
-                <wp:wrapNone/>
-                <wp:docPr id="53" name="image5.png"/>
-                <a:graphic>
-                  <a:graphicData uri="http://schemas.openxmlformats.org/drawingml/2006/picture">
-                    <pic:pic>
-                      <pic:nvPicPr>
-                        <pic:cNvPr id="0" name="image5.png"/>
-                        <pic:cNvPicPr preferRelativeResize="0"/>
-                      </pic:nvPicPr>
-                      <pic:blipFill>
-                        <a:blip r:embed="rId10"/>
-                        <a:srcRect/>
-                        <a:stretch>
-                          <a:fillRect/>
-                        </a:stretch>
-                      </pic:blipFill>
-                      <pic:spPr>
-                        <a:xfrm>
-                          <a:off x="0" y="0"/>
-                          <a:ext cx="2051049" cy="598785"/>
-                        </a:xfrm>
-                        <a:prstGeom prst="rect"/>
-                        <a:ln/>
-                      </pic:spPr>
-                    </pic:pic>
-                  </a:graphicData>
-                </a:graphic>
-              </wp:anchor>
-            </w:drawing>
+          <mc:Fallback>
+            <w:pict>
+              <v:rect w14:anchorId="389C05D7" id="Rectangle 53" o:spid="_x0000_s1028" style="position:absolute;left:0;text-align:left;margin-left:87.65pt;margin-top:35.15pt;width:161.5pt;height:47.15pt;z-index:251661312;visibility:visible;mso-wrap-style:square;mso-wrap-distance-left:9pt;mso-wrap-distance-top:0;mso-wrap-distance-right:9pt;mso-wrap-distance-bottom:0;mso-position-horizontal:absolute;mso-position-horizontal-relative:page;mso-position-vertical:absolute;mso-position-vertical-relative:page;v-text-anchor:top" o:gfxdata="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" filled="f" stroked="f">
+                <v:textbox inset="0,0,0,0">
+                  <w:txbxContent>
+                    <w:p>
+                      <w:pPr>
+                        <w:spacing w:after="0" w:line="240" w:lineRule="auto"/>
+                        <w:textDirection w:val="btLr"/>
+                      </w:pPr>
+                      <w:r>
+                        <w:rPr>
+                          <w:rFonts w:ascii="Lustria" w:eastAsia="Lustria" w:hAnsi="Lustria" w:cs="Lustria"/>
+                          <w:b/>
+                          <w:color w:val="000000"/>
+                          <w:sz w:val="18"/>
+                        </w:rPr>
+                        <w:t>Universitas Borneo Lestari</w:t>
+                      </w:r>
+                    </w:p>
+                  </w:txbxContent>
+                </v:textbox>
+                <w10:wrap anchorx="page" anchory="page"/>
+              </v:rect>
+            </w:pict>
           </mc:Fallback>
         </mc:AlternateContent>
       </w:r>
@@ -573,12 +542,12 @@
           <w:rFonts w:ascii="Times New Roman" w:eastAsia="Times New Roman" w:hAnsi="Times New Roman"/>
         </w:rPr>
         <w:sectPr>
-          <w:headerReference w:type="even" r:id="rId11"/>
-          <w:headerReference w:type="default" r:id="rId12"/>
-          <w:footerReference w:type="even" r:id="rId13"/>
-          <w:footerReference w:type="default" r:id="rId14"/>
-          <w:headerReference w:type="first" r:id="rId15"/>
-          <w:footerReference w:type="first" r:id="rId16"/>
+          <w:headerReference w:type="even" r:id="rId8"/>
+          <w:headerReference w:type="default" r:id="rId9"/>
+          <w:footerReference w:type="even" r:id="rId10"/>
+          <w:footerReference w:type="default" r:id="rId11"/>
+          <w:headerReference w:type="first" r:id="rId12"/>
+          <w:footerReference w:type="first" r:id="rId13"/>
           <w:pgSz w:w="20160" w:h="12240" w:orient="landscape"/>
           <w:pgMar w:top="170" w:right="170" w:bottom="170" w:left="170" w:header="0" w:footer="0" w:gutter="0"/>
           <w:pgNumType w:start="1"/>
@@ -617,7 +586,21 @@
         <w:rPr>
           <w:rFonts w:ascii="Times New Roman" w:eastAsia="Times New Roman" w:hAnsi="Times New Roman"/>
         </w:rPr>
-        <w:t xml:space="preserve"> Ijazah (SKPI) ini </w:t>
+        <w:t xml:space="preserve"> Ijazah (SKPI) </w:t>
+      </w:r>
+      <w:proofErr w:type="spellStart"/>
+      <w:r>
+        <w:rPr>
+          <w:rFonts w:ascii="Times New Roman" w:eastAsia="Times New Roman" w:hAnsi="Times New Roman"/>
+        </w:rPr>
+        <w:t>ini</w:t>
+      </w:r>
+      <w:proofErr w:type="spellEnd"/>
+      <w:r>
+        <w:rPr>
+          <w:rFonts w:ascii="Times New Roman" w:eastAsia="Times New Roman" w:hAnsi="Times New Roman"/>
+        </w:rPr>
+        <w:t xml:space="preserve"> </w:t>
       </w:r>
       <w:proofErr w:type="spellStart"/>
       <w:r>
@@ -757,7 +740,21 @@
         <w:rPr>
           <w:rFonts w:ascii="Times New Roman" w:eastAsia="Times New Roman" w:hAnsi="Times New Roman"/>
         </w:rPr>
-        <w:t xml:space="preserve"> SKPI ini </w:t>
+        <w:t xml:space="preserve"> SKPI </w:t>
+      </w:r>
+      <w:proofErr w:type="spellStart"/>
+      <w:r>
+        <w:rPr>
+          <w:rFonts w:ascii="Times New Roman" w:eastAsia="Times New Roman" w:hAnsi="Times New Roman"/>
+        </w:rPr>
+        <w:t>ini</w:t>
+      </w:r>
+      <w:proofErr w:type="spellEnd"/>
+      <w:r>
+        <w:rPr>
+          <w:rFonts w:ascii="Times New Roman" w:eastAsia="Times New Roman" w:hAnsi="Times New Roman"/>
+        </w:rPr>
+        <w:t xml:space="preserve"> </w:t>
       </w:r>
       <w:proofErr w:type="spellStart"/>
       <w:r>
@@ -2392,25 +2389,7 @@
                 <w:sz w:val="16"/>
                 <w:szCs w:val="16"/>
               </w:rPr>
-              <w:t xml:space="preserve">Keputusan Menteri Pendidikan Nasional </w:t>
-            </w:r>
-            <w:proofErr w:type="spellStart"/>
-            <w:r>
-              <w:rPr>
-                <w:rFonts w:ascii="Times New Roman" w:eastAsia="Times New Roman" w:hAnsi="Times New Roman"/>
-                <w:sz w:val="16"/>
-                <w:szCs w:val="16"/>
-              </w:rPr>
-              <w:t>Republik</w:t>
-            </w:r>
-            <w:proofErr w:type="spellEnd"/>
-            <w:r>
-              <w:rPr>
-                <w:rFonts w:ascii="Times New Roman" w:eastAsia="Times New Roman" w:hAnsi="Times New Roman"/>
-                <w:sz w:val="16"/>
-                <w:szCs w:val="16"/>
-              </w:rPr>
-              <w:t xml:space="preserve"> Indonesia No 57/D/O/2009</w:t>
+              <w:t>Keputusan Menteri Pendidikan Nasional Republik Indonesia No 57/D/O/2009</w:t>
             </w:r>
           </w:p>
         </w:tc>
@@ -2905,8 +2884,18 @@
                 <w:sz w:val="16"/>
                 <w:szCs w:val="16"/>
               </w:rPr>
-              <w:t>Diploma III</w:t>
-            </w:r>
+              <w:t xml:space="preserve">Diploma </w:t>
+            </w:r>
+            <w:proofErr w:type="spellStart"/>
+            <w:r>
+              <w:rPr>
+                <w:rFonts w:ascii="Times New Roman" w:eastAsia="Times New Roman" w:hAnsi="Times New Roman"/>
+                <w:sz w:val="16"/>
+                <w:szCs w:val="16"/>
+              </w:rPr>
+              <w:t>Tiga</w:t>
+            </w:r>
+            <w:proofErr w:type="spellEnd"/>
           </w:p>
         </w:tc>
       </w:tr>
@@ -4961,7 +4950,25 @@
                 <w:sz w:val="16"/>
                 <w:szCs w:val="16"/>
               </w:rPr>
-              <w:t xml:space="preserve"> atau </w:t>
+              <w:t xml:space="preserve"> </w:t>
+            </w:r>
+            <w:proofErr w:type="spellStart"/>
+            <w:r>
+              <w:rPr>
+                <w:rFonts w:ascii="Times New Roman" w:eastAsia="Times New Roman" w:hAnsi="Times New Roman"/>
+                <w:sz w:val="16"/>
+                <w:szCs w:val="16"/>
+              </w:rPr>
+              <w:t>atau</w:t>
+            </w:r>
+            <w:proofErr w:type="spellEnd"/>
+            <w:r>
+              <w:rPr>
+                <w:rFonts w:ascii="Times New Roman" w:eastAsia="Times New Roman" w:hAnsi="Times New Roman"/>
+                <w:sz w:val="16"/>
+                <w:szCs w:val="16"/>
+              </w:rPr>
+              <w:t xml:space="preserve"> </w:t>
             </w:r>
             <w:proofErr w:type="spellStart"/>
             <w:r>
@@ -7750,7 +7757,25 @@
                 <w:sz w:val="16"/>
                 <w:szCs w:val="16"/>
               </w:rPr>
-              <w:t xml:space="preserve"> atau </w:t>
+              <w:t xml:space="preserve"> </w:t>
+            </w:r>
+            <w:proofErr w:type="spellStart"/>
+            <w:r>
+              <w:rPr>
+                <w:rFonts w:ascii="Times New Roman" w:eastAsia="Times New Roman" w:hAnsi="Times New Roman"/>
+                <w:sz w:val="16"/>
+                <w:szCs w:val="16"/>
+              </w:rPr>
+              <w:t>atau</w:t>
+            </w:r>
+            <w:proofErr w:type="spellEnd"/>
+            <w:r>
+              <w:rPr>
+                <w:rFonts w:ascii="Times New Roman" w:eastAsia="Times New Roman" w:hAnsi="Times New Roman"/>
+                <w:sz w:val="16"/>
+                <w:szCs w:val="16"/>
+              </w:rPr>
+              <w:t xml:space="preserve"> </w:t>
             </w:r>
             <w:proofErr w:type="spellStart"/>
             <w:r>
@@ -8548,7 +8573,25 @@
                 <w:sz w:val="16"/>
                 <w:szCs w:val="16"/>
               </w:rPr>
-              <w:t xml:space="preserve"> metode yang </w:t>
+              <w:t xml:space="preserve"> </w:t>
+            </w:r>
+            <w:proofErr w:type="spellStart"/>
+            <w:r>
+              <w:rPr>
+                <w:rFonts w:ascii="Times New Roman" w:eastAsia="Times New Roman" w:hAnsi="Times New Roman"/>
+                <w:sz w:val="16"/>
+                <w:szCs w:val="16"/>
+              </w:rPr>
+              <w:t>metode</w:t>
+            </w:r>
+            <w:proofErr w:type="spellEnd"/>
+            <w:r>
+              <w:rPr>
+                <w:rFonts w:ascii="Times New Roman" w:eastAsia="Times New Roman" w:hAnsi="Times New Roman"/>
+                <w:sz w:val="16"/>
+                <w:szCs w:val="16"/>
+              </w:rPr>
+              <w:t xml:space="preserve"> yang </w:t>
             </w:r>
             <w:proofErr w:type="spellStart"/>
             <w:r>
@@ -8620,7 +8663,43 @@
                 <w:sz w:val="16"/>
                 <w:szCs w:val="16"/>
               </w:rPr>
-              <w:t xml:space="preserve"> metode yang sudah </w:t>
+              <w:t xml:space="preserve"> </w:t>
+            </w:r>
+            <w:proofErr w:type="spellStart"/>
+            <w:r>
+              <w:rPr>
+                <w:rFonts w:ascii="Times New Roman" w:eastAsia="Times New Roman" w:hAnsi="Times New Roman"/>
+                <w:sz w:val="16"/>
+                <w:szCs w:val="16"/>
+              </w:rPr>
+              <w:t>metode</w:t>
+            </w:r>
+            <w:proofErr w:type="spellEnd"/>
+            <w:r>
+              <w:rPr>
+                <w:rFonts w:ascii="Times New Roman" w:eastAsia="Times New Roman" w:hAnsi="Times New Roman"/>
+                <w:sz w:val="16"/>
+                <w:szCs w:val="16"/>
+              </w:rPr>
+              <w:t xml:space="preserve"> yang </w:t>
+            </w:r>
+            <w:proofErr w:type="spellStart"/>
+            <w:r>
+              <w:rPr>
+                <w:rFonts w:ascii="Times New Roman" w:eastAsia="Times New Roman" w:hAnsi="Times New Roman"/>
+                <w:sz w:val="16"/>
+                <w:szCs w:val="16"/>
+              </w:rPr>
+              <w:t>sudah</w:t>
+            </w:r>
+            <w:proofErr w:type="spellEnd"/>
+            <w:r>
+              <w:rPr>
+                <w:rFonts w:ascii="Times New Roman" w:eastAsia="Times New Roman" w:hAnsi="Times New Roman"/>
+                <w:sz w:val="16"/>
+                <w:szCs w:val="16"/>
+              </w:rPr>
+              <w:t xml:space="preserve"> </w:t>
             </w:r>
             <w:proofErr w:type="spellStart"/>
             <w:r>
@@ -9879,7 +9958,25 @@
                 <w:sz w:val="16"/>
                 <w:szCs w:val="16"/>
               </w:rPr>
-              <w:t xml:space="preserve"> pakai </w:t>
+              <w:t xml:space="preserve"> </w:t>
+            </w:r>
+            <w:proofErr w:type="spellStart"/>
+            <w:r>
+              <w:rPr>
+                <w:rFonts w:ascii="Times New Roman" w:eastAsia="Times New Roman" w:hAnsi="Times New Roman"/>
+                <w:sz w:val="16"/>
+                <w:szCs w:val="16"/>
+              </w:rPr>
+              <w:t>pakai</w:t>
+            </w:r>
+            <w:proofErr w:type="spellEnd"/>
+            <w:r>
+              <w:rPr>
+                <w:rFonts w:ascii="Times New Roman" w:eastAsia="Times New Roman" w:hAnsi="Times New Roman"/>
+                <w:sz w:val="16"/>
+                <w:szCs w:val="16"/>
+              </w:rPr>
+              <w:t xml:space="preserve"> </w:t>
             </w:r>
             <w:proofErr w:type="spellStart"/>
             <w:r>
@@ -12188,7 +12285,21 @@
               <w:rPr>
                 <w:rFonts w:ascii="Times New Roman" w:eastAsia="Times New Roman" w:hAnsi="Times New Roman"/>
               </w:rPr>
-              <w:t xml:space="preserve"> Program Studi Diploma III Farmasi</w:t>
+              <w:t xml:space="preserve"> Program Studi Diploma </w:t>
+            </w:r>
+            <w:proofErr w:type="spellStart"/>
+            <w:r>
+              <w:rPr>
+                <w:rFonts w:ascii="Times New Roman" w:eastAsia="Times New Roman" w:hAnsi="Times New Roman"/>
+              </w:rPr>
+              <w:t>Tiga</w:t>
+            </w:r>
+            <w:proofErr w:type="spellEnd"/>
+            <w:r>
+              <w:rPr>
+                <w:rFonts w:ascii="Times New Roman" w:eastAsia="Times New Roman" w:hAnsi="Times New Roman"/>
+              </w:rPr>
+              <w:t xml:space="preserve"> Farmasi</w:t>
             </w:r>
           </w:p>
           <w:p>
@@ -12279,23 +12390,16 @@
                 <w:rFonts w:ascii="Times New Roman" w:eastAsia="Times New Roman" w:hAnsi="Times New Roman"/>
                 <w:u w:val="single"/>
               </w:rPr>
-              <w:t>Muhammad Hidayatullah</w:t>
-            </w:r>
-            <w:r>
+              <w:t>Muhammad Hidayatullah, S. Farm., M. Farm.</w:t>
+            </w:r>
+          </w:p>
+          <w:p>
+            <w:pPr>
+              <w:jc w:val="center"/>
               <w:rPr>
                 <w:rFonts w:ascii="Times New Roman" w:eastAsia="Times New Roman" w:hAnsi="Times New Roman"/>
                 <w:u w:val="single"/>
               </w:rPr>
-              <w:t>, S. Farm., M. Farm.</w:t>
-            </w:r>
-          </w:p>
-          <w:p>
-            <w:pPr>
-              <w:jc w:val="center"/>
-              <w:rPr>
-                <w:rFonts w:ascii="Times New Roman" w:eastAsia="Times New Roman" w:hAnsi="Times New Roman"/>
-                <w:u w:val="single"/>
-              </w:rPr>
             </w:pPr>
             <w:r>
               <w:rPr>
@@ -12306,9 +12410,8 @@
             <w:r>
               <w:rPr>
                 <w:rFonts w:ascii="Times New Roman" w:eastAsia="Times New Roman" w:hAnsi="Times New Roman"/>
-                <w:color w:val="FF0000"/>
-              </w:rPr>
-              <w:t>010413042</w:t>
+              </w:rPr>
+              <w:t>011019111</w:t>
             </w:r>
           </w:p>
         </w:tc>

</xml_diff>